<commit_message>
An awful lot of changes. Add Invoces; Write Off documents Package; new Templates for Technical State Acts and new Views; bug fixes; Residual Value Template and Funcionality update; and more. I'm so sorry.
</commit_message>
<xml_diff>
--- a/Mil.Paperwork.Domain/Templates/CommissioningActTemplate.docx
+++ b/Mil.Paperwork.Domain/Templates/CommissioningActTemplate.docx
@@ -1,6 +1,6 @@
 
 <file path=word/document.xml><?xml version="1.0" encoding="utf-8"?>
-<w:document xmlns:wpc="http://schemas.microsoft.com/office/word/2010/wordprocessingCanvas" xmlns:cx="http://schemas.microsoft.com/office/drawing/2014/chartex" xmlns:cx1="http://schemas.microsoft.com/office/drawing/2015/9/8/chartex" xmlns:cx2="http://schemas.microsoft.com/office/drawing/2015/10/21/chartex" xmlns:cx3="http://schemas.microsoft.com/office/drawing/2016/5/9/chartex" xmlns:cx4="http://schemas.microsoft.com/office/drawing/2016/5/10/chartex" xmlns:cx5="http://schemas.microsoft.com/office/drawing/2016/5/11/chartex" xmlns:cx6="http://schemas.microsoft.com/office/drawing/2016/5/12/chartex" xmlns:cx7="http://schemas.microsoft.com/office/drawing/2016/5/13/chartex" xmlns:cx8="http://schemas.microsoft.com/office/drawing/2016/5/14/chartex" xmlns:mc="http://schemas.openxmlformats.org/markup-compatibility/2006" xmlns:aink="http://schemas.microsoft.com/office/drawing/2016/ink" xmlns:am3d="http://schemas.microsoft.com/office/drawing/2017/model3d" xmlns:o="urn:schemas-microsoft-com:office:office" xmlns:oel="http://schemas.microsoft.com/office/2019/extlst" xmlns:r="http://schemas.openxmlformats.org/officeDocument/2006/relationships" xmlns:m="http://schemas.openxmlformats.org/officeDocument/2006/math" xmlns:v="urn:schemas-microsoft-com:vml" xmlns:wp14="http://schemas.microsoft.com/office/word/2010/wordprocessingDrawing" xmlns:wp="http://schemas.openxmlformats.org/drawingml/2006/wordprocessingDrawing" xmlns:w10="urn:schemas-microsoft-com:office:word" xmlns:w="http://schemas.openxmlformats.org/wordprocessingml/2006/main" xmlns:w14="http://schemas.microsoft.com/office/word/2010/wordml" xmlns:w15="http://schemas.microsoft.com/office/word/2012/wordml" xmlns:w16cex="http://schemas.microsoft.com/office/word/2018/wordml/cex" xmlns:w16cid="http://schemas.microsoft.com/office/word/2016/wordml/cid" xmlns:w16="http://schemas.microsoft.com/office/word/2018/wordml" xmlns:w16du="http://schemas.microsoft.com/office/word/2023/wordml/word16du" xmlns:w16sdtdh="http://schemas.microsoft.com/office/word/2020/wordml/sdtdatahash" xmlns:w16sdtfl="http://schemas.microsoft.com/office/word/2024/wordml/sdtformatlock" xmlns:w16se="http://schemas.microsoft.com/office/word/2015/wordml/symex" xmlns:wpg="http://schemas.microsoft.com/office/word/2010/wordprocessingGroup" xmlns:wpi="http://schemas.microsoft.com/office/word/2010/wordprocessingInk" xmlns:wne="http://schemas.microsoft.com/office/word/2006/wordml" xmlns:wps="http://schemas.microsoft.com/office/word/2010/wordprocessingShape" mc:Ignorable="w14 w15 w16se w16cid w16 w16cex w16sdtdh w16sdtfl w16du wp14">
+<w:document xmlns:wpc="http://schemas.microsoft.com/office/word/2010/wordprocessingCanvas" xmlns:cx="http://schemas.microsoft.com/office/drawing/2014/chartex" xmlns:cx1="http://schemas.microsoft.com/office/drawing/2015/9/8/chartex" xmlns:cx2="http://schemas.microsoft.com/office/drawing/2015/10/21/chartex" xmlns:cx3="http://schemas.microsoft.com/office/drawing/2016/5/9/chartex" xmlns:cx4="http://schemas.microsoft.com/office/drawing/2016/5/10/chartex" xmlns:cx5="http://schemas.microsoft.com/office/drawing/2016/5/11/chartex" xmlns:cx6="http://schemas.microsoft.com/office/drawing/2016/5/12/chartex" xmlns:cx7="http://schemas.microsoft.com/office/drawing/2016/5/13/chartex" xmlns:cx8="http://schemas.microsoft.com/office/drawing/2016/5/14/chartex" xmlns:mc="http://schemas.openxmlformats.org/markup-compatibility/2006" xmlns:aink="http://schemas.microsoft.com/office/drawing/2016/ink" xmlns:am3d="http://schemas.microsoft.com/office/drawing/2017/model3d" xmlns:o="urn:schemas-microsoft-com:office:office" xmlns:r="http://schemas.openxmlformats.org/officeDocument/2006/relationships" xmlns:m="http://schemas.openxmlformats.org/officeDocument/2006/math" xmlns:v="urn:schemas-microsoft-com:vml" xmlns:wp14="http://schemas.microsoft.com/office/word/2010/wordprocessingDrawing" xmlns:wp="http://schemas.openxmlformats.org/drawingml/2006/wordprocessingDrawing" xmlns:w10="urn:schemas-microsoft-com:office:word" xmlns:w="http://schemas.openxmlformats.org/wordprocessingml/2006/main" xmlns:w14="http://schemas.microsoft.com/office/word/2010/wordml" xmlns:w15="http://schemas.microsoft.com/office/word/2012/wordml" xmlns:w16cex="http://schemas.microsoft.com/office/word/2018/wordml/cex" xmlns:w16cid="http://schemas.microsoft.com/office/word/2016/wordml/cid" xmlns:w16="http://schemas.microsoft.com/office/word/2018/wordml" xmlns:w16sdtdh="http://schemas.microsoft.com/office/word/2020/wordml/sdtdatahash" xmlns:w16se="http://schemas.microsoft.com/office/word/2015/wordml/symex" xmlns:wpg="http://schemas.microsoft.com/office/word/2010/wordprocessingGroup" xmlns:wpi="http://schemas.microsoft.com/office/word/2010/wordprocessingInk" xmlns:wne="http://schemas.microsoft.com/office/word/2006/wordml" xmlns:wps="http://schemas.microsoft.com/office/word/2010/wordprocessingShape" mc:Ignorable="w14 w15 w16se w16cid w16 w16cex w16sdtdh wp14">
   <w:body>
     <w:p>
       <w:pPr>
@@ -881,25 +881,46 @@
             <w:pPr>
               <w:jc w:val="center"/>
             </w:pPr>
-            <w:fldSimple w:instr=" MERGEFIELD  DOCUMENT_NUMBER  \* MERGEFORMAT ">
+            <w:r>
+              <w:fldChar w:fldCharType="begin"/>
+            </w:r>
+            <w:r>
+              <w:instrText xml:space="preserve"> MERGEFIELD  DOCUMENT_NUMBER  \* MERGEFORMAT </w:instrText>
+            </w:r>
+            <w:r>
+              <w:fldChar w:fldCharType="separate"/>
+            </w:r>
+            <w:r>
+              <w:rPr>
+                <w:noProof/>
+              </w:rPr>
+              <w:t>«DOC_NUMBER»</w:t>
+            </w:r>
+            <w:r>
+              <w:rPr>
+                <w:noProof/>
+              </w:rPr>
+              <w:fldChar w:fldCharType="end"/>
+            </w:r>
+          </w:p>
+        </w:tc>
+        <w:tc>
+          <w:tcPr>
+            <w:tcW w:w="2410" w:type="dxa"/>
+            <w:gridSpan w:val="2"/>
+          </w:tcPr>
+          <w:p>
+            <w:pPr>
+              <w:jc w:val="center"/>
+            </w:pPr>
+            <w:fldSimple w:instr=" MERGEFIELD  DOC_DATE  \* MERGEFORMAT ">
               <w:r>
                 <w:rPr>
                   <w:noProof/>
                 </w:rPr>
-                <w:t>«DOC_NUMBER»</w:t>
+                <w:t>«DOC_DATE»</w:t>
               </w:r>
             </w:fldSimple>
-          </w:p>
-        </w:tc>
-        <w:tc>
-          <w:tcPr>
-            <w:tcW w:w="2410" w:type="dxa"/>
-            <w:gridSpan w:val="2"/>
-          </w:tcPr>
-          <w:p>
-            <w:pPr>
-              <w:jc w:val="center"/>
-            </w:pPr>
           </w:p>
         </w:tc>
       </w:tr>
@@ -7262,7 +7283,7 @@
 </file>
 
 <file path=word/endnotes.xml><?xml version="1.0" encoding="utf-8"?>
-<w:endnotes xmlns:wpc="http://schemas.microsoft.com/office/word/2010/wordprocessingCanvas" xmlns:cx="http://schemas.microsoft.com/office/drawing/2014/chartex" xmlns:cx1="http://schemas.microsoft.com/office/drawing/2015/9/8/chartex" xmlns:cx2="http://schemas.microsoft.com/office/drawing/2015/10/21/chartex" xmlns:cx3="http://schemas.microsoft.com/office/drawing/2016/5/9/chartex" xmlns:cx4="http://schemas.microsoft.com/office/drawing/2016/5/10/chartex" xmlns:cx5="http://schemas.microsoft.com/office/drawing/2016/5/11/chartex" xmlns:cx6="http://schemas.microsoft.com/office/drawing/2016/5/12/chartex" xmlns:cx7="http://schemas.microsoft.com/office/drawing/2016/5/13/chartex" xmlns:cx8="http://schemas.microsoft.com/office/drawing/2016/5/14/chartex" xmlns:mc="http://schemas.openxmlformats.org/markup-compatibility/2006" xmlns:aink="http://schemas.microsoft.com/office/drawing/2016/ink" xmlns:am3d="http://schemas.microsoft.com/office/drawing/2017/model3d" xmlns:o="urn:schemas-microsoft-com:office:office" xmlns:oel="http://schemas.microsoft.com/office/2019/extlst" xmlns:r="http://schemas.openxmlformats.org/officeDocument/2006/relationships" xmlns:m="http://schemas.openxmlformats.org/officeDocument/2006/math" xmlns:v="urn:schemas-microsoft-com:vml" xmlns:wp14="http://schemas.microsoft.com/office/word/2010/wordprocessingDrawing" xmlns:wp="http://schemas.openxmlformats.org/drawingml/2006/wordprocessingDrawing" xmlns:w10="urn:schemas-microsoft-com:office:word" xmlns:w="http://schemas.openxmlformats.org/wordprocessingml/2006/main" xmlns:w14="http://schemas.microsoft.com/office/word/2010/wordml" xmlns:w15="http://schemas.microsoft.com/office/word/2012/wordml" xmlns:w16cex="http://schemas.microsoft.com/office/word/2018/wordml/cex" xmlns:w16cid="http://schemas.microsoft.com/office/word/2016/wordml/cid" xmlns:w16="http://schemas.microsoft.com/office/word/2018/wordml" xmlns:w16du="http://schemas.microsoft.com/office/word/2023/wordml/word16du" xmlns:w16sdtdh="http://schemas.microsoft.com/office/word/2020/wordml/sdtdatahash" xmlns:w16sdtfl="http://schemas.microsoft.com/office/word/2024/wordml/sdtformatlock" xmlns:w16se="http://schemas.microsoft.com/office/word/2015/wordml/symex" xmlns:wpg="http://schemas.microsoft.com/office/word/2010/wordprocessingGroup" xmlns:wpi="http://schemas.microsoft.com/office/word/2010/wordprocessingInk" xmlns:wne="http://schemas.microsoft.com/office/word/2006/wordml" xmlns:wps="http://schemas.microsoft.com/office/word/2010/wordprocessingShape" mc:Ignorable="w14 w15 w16se w16cid w16 w16cex w16sdtdh w16sdtfl w16du wp14">
+<w:endnotes xmlns:wpc="http://schemas.microsoft.com/office/word/2010/wordprocessingCanvas" xmlns:cx="http://schemas.microsoft.com/office/drawing/2014/chartex" xmlns:cx1="http://schemas.microsoft.com/office/drawing/2015/9/8/chartex" xmlns:cx2="http://schemas.microsoft.com/office/drawing/2015/10/21/chartex" xmlns:cx3="http://schemas.microsoft.com/office/drawing/2016/5/9/chartex" xmlns:cx4="http://schemas.microsoft.com/office/drawing/2016/5/10/chartex" xmlns:cx5="http://schemas.microsoft.com/office/drawing/2016/5/11/chartex" xmlns:cx6="http://schemas.microsoft.com/office/drawing/2016/5/12/chartex" xmlns:cx7="http://schemas.microsoft.com/office/drawing/2016/5/13/chartex" xmlns:cx8="http://schemas.microsoft.com/office/drawing/2016/5/14/chartex" xmlns:mc="http://schemas.openxmlformats.org/markup-compatibility/2006" xmlns:aink="http://schemas.microsoft.com/office/drawing/2016/ink" xmlns:am3d="http://schemas.microsoft.com/office/drawing/2017/model3d" xmlns:o="urn:schemas-microsoft-com:office:office" xmlns:r="http://schemas.openxmlformats.org/officeDocument/2006/relationships" xmlns:m="http://schemas.openxmlformats.org/officeDocument/2006/math" xmlns:v="urn:schemas-microsoft-com:vml" xmlns:wp14="http://schemas.microsoft.com/office/word/2010/wordprocessingDrawing" xmlns:wp="http://schemas.openxmlformats.org/drawingml/2006/wordprocessingDrawing" xmlns:w10="urn:schemas-microsoft-com:office:word" xmlns:w="http://schemas.openxmlformats.org/wordprocessingml/2006/main" xmlns:w14="http://schemas.microsoft.com/office/word/2010/wordml" xmlns:w15="http://schemas.microsoft.com/office/word/2012/wordml" xmlns:w16cex="http://schemas.microsoft.com/office/word/2018/wordml/cex" xmlns:w16cid="http://schemas.microsoft.com/office/word/2016/wordml/cid" xmlns:w16="http://schemas.microsoft.com/office/word/2018/wordml" xmlns:w16sdtdh="http://schemas.microsoft.com/office/word/2020/wordml/sdtdatahash" xmlns:w16se="http://schemas.microsoft.com/office/word/2015/wordml/symex" xmlns:wpg="http://schemas.microsoft.com/office/word/2010/wordprocessingGroup" xmlns:wpi="http://schemas.microsoft.com/office/word/2010/wordprocessingInk" xmlns:wne="http://schemas.microsoft.com/office/word/2006/wordml" xmlns:wps="http://schemas.microsoft.com/office/word/2010/wordprocessingShape" mc:Ignorable="w14 w15 w16se w16cid w16 w16cex w16sdtdh wp14">
   <w:endnote w:type="separator" w:id="-1">
     <w:p>
       <w:r>
@@ -7281,7 +7302,7 @@
 </file>
 
 <file path=word/footnotes.xml><?xml version="1.0" encoding="utf-8"?>
-<w:footnotes xmlns:wpc="http://schemas.microsoft.com/office/word/2010/wordprocessingCanvas" xmlns:cx="http://schemas.microsoft.com/office/drawing/2014/chartex" xmlns:cx1="http://schemas.microsoft.com/office/drawing/2015/9/8/chartex" xmlns:cx2="http://schemas.microsoft.com/office/drawing/2015/10/21/chartex" xmlns:cx3="http://schemas.microsoft.com/office/drawing/2016/5/9/chartex" xmlns:cx4="http://schemas.microsoft.com/office/drawing/2016/5/10/chartex" xmlns:cx5="http://schemas.microsoft.com/office/drawing/2016/5/11/chartex" xmlns:cx6="http://schemas.microsoft.com/office/drawing/2016/5/12/chartex" xmlns:cx7="http://schemas.microsoft.com/office/drawing/2016/5/13/chartex" xmlns:cx8="http://schemas.microsoft.com/office/drawing/2016/5/14/chartex" xmlns:mc="http://schemas.openxmlformats.org/markup-compatibility/2006" xmlns:aink="http://schemas.microsoft.com/office/drawing/2016/ink" xmlns:am3d="http://schemas.microsoft.com/office/drawing/2017/model3d" xmlns:o="urn:schemas-microsoft-com:office:office" xmlns:oel="http://schemas.microsoft.com/office/2019/extlst" xmlns:r="http://schemas.openxmlformats.org/officeDocument/2006/relationships" xmlns:m="http://schemas.openxmlformats.org/officeDocument/2006/math" xmlns:v="urn:schemas-microsoft-com:vml" xmlns:wp14="http://schemas.microsoft.com/office/word/2010/wordprocessingDrawing" xmlns:wp="http://schemas.openxmlformats.org/drawingml/2006/wordprocessingDrawing" xmlns:w10="urn:schemas-microsoft-com:office:word" xmlns:w="http://schemas.openxmlformats.org/wordprocessingml/2006/main" xmlns:w14="http://schemas.microsoft.com/office/word/2010/wordml" xmlns:w15="http://schemas.microsoft.com/office/word/2012/wordml" xmlns:w16cex="http://schemas.microsoft.com/office/word/2018/wordml/cex" xmlns:w16cid="http://schemas.microsoft.com/office/word/2016/wordml/cid" xmlns:w16="http://schemas.microsoft.com/office/word/2018/wordml" xmlns:w16du="http://schemas.microsoft.com/office/word/2023/wordml/word16du" xmlns:w16sdtdh="http://schemas.microsoft.com/office/word/2020/wordml/sdtdatahash" xmlns:w16sdtfl="http://schemas.microsoft.com/office/word/2024/wordml/sdtformatlock" xmlns:w16se="http://schemas.microsoft.com/office/word/2015/wordml/symex" xmlns:wpg="http://schemas.microsoft.com/office/word/2010/wordprocessingGroup" xmlns:wpi="http://schemas.microsoft.com/office/word/2010/wordprocessingInk" xmlns:wne="http://schemas.microsoft.com/office/word/2006/wordml" xmlns:wps="http://schemas.microsoft.com/office/word/2010/wordprocessingShape" mc:Ignorable="w14 w15 w16se w16cid w16 w16cex w16sdtdh w16sdtfl w16du wp14">
+<w:footnotes xmlns:wpc="http://schemas.microsoft.com/office/word/2010/wordprocessingCanvas" xmlns:cx="http://schemas.microsoft.com/office/drawing/2014/chartex" xmlns:cx1="http://schemas.microsoft.com/office/drawing/2015/9/8/chartex" xmlns:cx2="http://schemas.microsoft.com/office/drawing/2015/10/21/chartex" xmlns:cx3="http://schemas.microsoft.com/office/drawing/2016/5/9/chartex" xmlns:cx4="http://schemas.microsoft.com/office/drawing/2016/5/10/chartex" xmlns:cx5="http://schemas.microsoft.com/office/drawing/2016/5/11/chartex" xmlns:cx6="http://schemas.microsoft.com/office/drawing/2016/5/12/chartex" xmlns:cx7="http://schemas.microsoft.com/office/drawing/2016/5/13/chartex" xmlns:cx8="http://schemas.microsoft.com/office/drawing/2016/5/14/chartex" xmlns:mc="http://schemas.openxmlformats.org/markup-compatibility/2006" xmlns:aink="http://schemas.microsoft.com/office/drawing/2016/ink" xmlns:am3d="http://schemas.microsoft.com/office/drawing/2017/model3d" xmlns:o="urn:schemas-microsoft-com:office:office" xmlns:r="http://schemas.openxmlformats.org/officeDocument/2006/relationships" xmlns:m="http://schemas.openxmlformats.org/officeDocument/2006/math" xmlns:v="urn:schemas-microsoft-com:vml" xmlns:wp14="http://schemas.microsoft.com/office/word/2010/wordprocessingDrawing" xmlns:wp="http://schemas.openxmlformats.org/drawingml/2006/wordprocessingDrawing" xmlns:w10="urn:schemas-microsoft-com:office:word" xmlns:w="http://schemas.openxmlformats.org/wordprocessingml/2006/main" xmlns:w14="http://schemas.microsoft.com/office/word/2010/wordml" xmlns:w15="http://schemas.microsoft.com/office/word/2012/wordml" xmlns:w16cex="http://schemas.microsoft.com/office/word/2018/wordml/cex" xmlns:w16cid="http://schemas.microsoft.com/office/word/2016/wordml/cid" xmlns:w16="http://schemas.microsoft.com/office/word/2018/wordml" xmlns:w16sdtdh="http://schemas.microsoft.com/office/word/2020/wordml/sdtdatahash" xmlns:w16se="http://schemas.microsoft.com/office/word/2015/wordml/symex" xmlns:wpg="http://schemas.microsoft.com/office/word/2010/wordprocessingGroup" xmlns:wpi="http://schemas.microsoft.com/office/word/2010/wordprocessingInk" xmlns:wne="http://schemas.microsoft.com/office/word/2006/wordml" xmlns:wps="http://schemas.microsoft.com/office/word/2010/wordprocessingShape" mc:Ignorable="w14 w15 w16se w16cid w16 w16cex w16sdtdh wp14">
   <w:footnote w:type="separator" w:id="-1">
     <w:p>
       <w:r>
@@ -7300,7 +7321,7 @@
 </file>
 
 <file path=word/header1.xml><?xml version="1.0" encoding="utf-8"?>
-<w:hdr xmlns:wpc="http://schemas.microsoft.com/office/word/2010/wordprocessingCanvas" xmlns:cx="http://schemas.microsoft.com/office/drawing/2014/chartex" xmlns:cx1="http://schemas.microsoft.com/office/drawing/2015/9/8/chartex" xmlns:cx2="http://schemas.microsoft.com/office/drawing/2015/10/21/chartex" xmlns:cx3="http://schemas.microsoft.com/office/drawing/2016/5/9/chartex" xmlns:cx4="http://schemas.microsoft.com/office/drawing/2016/5/10/chartex" xmlns:cx5="http://schemas.microsoft.com/office/drawing/2016/5/11/chartex" xmlns:cx6="http://schemas.microsoft.com/office/drawing/2016/5/12/chartex" xmlns:cx7="http://schemas.microsoft.com/office/drawing/2016/5/13/chartex" xmlns:cx8="http://schemas.microsoft.com/office/drawing/2016/5/14/chartex" xmlns:mc="http://schemas.openxmlformats.org/markup-compatibility/2006" xmlns:aink="http://schemas.microsoft.com/office/drawing/2016/ink" xmlns:am3d="http://schemas.microsoft.com/office/drawing/2017/model3d" xmlns:o="urn:schemas-microsoft-com:office:office" xmlns:oel="http://schemas.microsoft.com/office/2019/extlst" xmlns:r="http://schemas.openxmlformats.org/officeDocument/2006/relationships" xmlns:m="http://schemas.openxmlformats.org/officeDocument/2006/math" xmlns:v="urn:schemas-microsoft-com:vml" xmlns:wp14="http://schemas.microsoft.com/office/word/2010/wordprocessingDrawing" xmlns:wp="http://schemas.openxmlformats.org/drawingml/2006/wordprocessingDrawing" xmlns:w10="urn:schemas-microsoft-com:office:word" xmlns:w="http://schemas.openxmlformats.org/wordprocessingml/2006/main" xmlns:w14="http://schemas.microsoft.com/office/word/2010/wordml" xmlns:w15="http://schemas.microsoft.com/office/word/2012/wordml" xmlns:w16cex="http://schemas.microsoft.com/office/word/2018/wordml/cex" xmlns:w16cid="http://schemas.microsoft.com/office/word/2016/wordml/cid" xmlns:w16="http://schemas.microsoft.com/office/word/2018/wordml" xmlns:w16du="http://schemas.microsoft.com/office/word/2023/wordml/word16du" xmlns:w16sdtdh="http://schemas.microsoft.com/office/word/2020/wordml/sdtdatahash" xmlns:w16sdtfl="http://schemas.microsoft.com/office/word/2024/wordml/sdtformatlock" xmlns:w16se="http://schemas.microsoft.com/office/word/2015/wordml/symex" xmlns:wpg="http://schemas.microsoft.com/office/word/2010/wordprocessingGroup" xmlns:wpi="http://schemas.microsoft.com/office/word/2010/wordprocessingInk" xmlns:wne="http://schemas.microsoft.com/office/word/2006/wordml" xmlns:wps="http://schemas.microsoft.com/office/word/2010/wordprocessingShape" mc:Ignorable="w14 w15 w16se w16cid w16 w16cex w16sdtdh w16sdtfl w16du wp14">
+<w:hdr xmlns:wpc="http://schemas.microsoft.com/office/word/2010/wordprocessingCanvas" xmlns:cx="http://schemas.microsoft.com/office/drawing/2014/chartex" xmlns:cx1="http://schemas.microsoft.com/office/drawing/2015/9/8/chartex" xmlns:cx2="http://schemas.microsoft.com/office/drawing/2015/10/21/chartex" xmlns:cx3="http://schemas.microsoft.com/office/drawing/2016/5/9/chartex" xmlns:cx4="http://schemas.microsoft.com/office/drawing/2016/5/10/chartex" xmlns:cx5="http://schemas.microsoft.com/office/drawing/2016/5/11/chartex" xmlns:cx6="http://schemas.microsoft.com/office/drawing/2016/5/12/chartex" xmlns:cx7="http://schemas.microsoft.com/office/drawing/2016/5/13/chartex" xmlns:cx8="http://schemas.microsoft.com/office/drawing/2016/5/14/chartex" xmlns:mc="http://schemas.openxmlformats.org/markup-compatibility/2006" xmlns:aink="http://schemas.microsoft.com/office/drawing/2016/ink" xmlns:am3d="http://schemas.microsoft.com/office/drawing/2017/model3d" xmlns:o="urn:schemas-microsoft-com:office:office" xmlns:r="http://schemas.openxmlformats.org/officeDocument/2006/relationships" xmlns:m="http://schemas.openxmlformats.org/officeDocument/2006/math" xmlns:v="urn:schemas-microsoft-com:vml" xmlns:wp14="http://schemas.microsoft.com/office/word/2010/wordprocessingDrawing" xmlns:wp="http://schemas.openxmlformats.org/drawingml/2006/wordprocessingDrawing" xmlns:w10="urn:schemas-microsoft-com:office:word" xmlns:w="http://schemas.openxmlformats.org/wordprocessingml/2006/main" xmlns:w14="http://schemas.microsoft.com/office/word/2010/wordml" xmlns:w15="http://schemas.microsoft.com/office/word/2012/wordml" xmlns:w16cex="http://schemas.microsoft.com/office/word/2018/wordml/cex" xmlns:w16cid="http://schemas.microsoft.com/office/word/2016/wordml/cid" xmlns:w16="http://schemas.microsoft.com/office/word/2018/wordml" xmlns:w16sdtdh="http://schemas.microsoft.com/office/word/2020/wordml/sdtdatahash" xmlns:w16se="http://schemas.microsoft.com/office/word/2015/wordml/symex" xmlns:wpg="http://schemas.microsoft.com/office/word/2010/wordprocessingGroup" xmlns:wpi="http://schemas.microsoft.com/office/word/2010/wordprocessingInk" xmlns:wne="http://schemas.microsoft.com/office/word/2006/wordml" xmlns:wps="http://schemas.microsoft.com/office/word/2010/wordprocessingShape" mc:Ignorable="w14 w15 w16se w16cid w16 w16cex w16sdtdh wp14">
   <w:p>
     <w:pPr>
       <w:pStyle w:val="a6"/>
@@ -7324,7 +7345,7 @@
 </file>
 
 <file path=word/numbering.xml><?xml version="1.0" encoding="utf-8"?>
-<w:numbering xmlns:wpc="http://schemas.microsoft.com/office/word/2010/wordprocessingCanvas" xmlns:cx="http://schemas.microsoft.com/office/drawing/2014/chartex" xmlns:cx1="http://schemas.microsoft.com/office/drawing/2015/9/8/chartex" xmlns:cx2="http://schemas.microsoft.com/office/drawing/2015/10/21/chartex" xmlns:cx3="http://schemas.microsoft.com/office/drawing/2016/5/9/chartex" xmlns:cx4="http://schemas.microsoft.com/office/drawing/2016/5/10/chartex" xmlns:cx5="http://schemas.microsoft.com/office/drawing/2016/5/11/chartex" xmlns:cx6="http://schemas.microsoft.com/office/drawing/2016/5/12/chartex" xmlns:cx7="http://schemas.microsoft.com/office/drawing/2016/5/13/chartex" xmlns:cx8="http://schemas.microsoft.com/office/drawing/2016/5/14/chartex" xmlns:mc="http://schemas.openxmlformats.org/markup-compatibility/2006" xmlns:aink="http://schemas.microsoft.com/office/drawing/2016/ink" xmlns:am3d="http://schemas.microsoft.com/office/drawing/2017/model3d" xmlns:o="urn:schemas-microsoft-com:office:office" xmlns:oel="http://schemas.microsoft.com/office/2019/extlst" xmlns:r="http://schemas.openxmlformats.org/officeDocument/2006/relationships" xmlns:m="http://schemas.openxmlformats.org/officeDocument/2006/math" xmlns:v="urn:schemas-microsoft-com:vml" xmlns:wp14="http://schemas.microsoft.com/office/word/2010/wordprocessingDrawing" xmlns:wp="http://schemas.openxmlformats.org/drawingml/2006/wordprocessingDrawing" xmlns:w10="urn:schemas-microsoft-com:office:word" xmlns:w="http://schemas.openxmlformats.org/wordprocessingml/2006/main" xmlns:w14="http://schemas.microsoft.com/office/word/2010/wordml" xmlns:w15="http://schemas.microsoft.com/office/word/2012/wordml" xmlns:w16cex="http://schemas.microsoft.com/office/word/2018/wordml/cex" xmlns:w16cid="http://schemas.microsoft.com/office/word/2016/wordml/cid" xmlns:w16="http://schemas.microsoft.com/office/word/2018/wordml" xmlns:w16du="http://schemas.microsoft.com/office/word/2023/wordml/word16du" xmlns:w16sdtdh="http://schemas.microsoft.com/office/word/2020/wordml/sdtdatahash" xmlns:w16sdtfl="http://schemas.microsoft.com/office/word/2024/wordml/sdtformatlock" xmlns:w16se="http://schemas.microsoft.com/office/word/2015/wordml/symex" xmlns:wpg="http://schemas.microsoft.com/office/word/2010/wordprocessingGroup" xmlns:wpi="http://schemas.microsoft.com/office/word/2010/wordprocessingInk" xmlns:wne="http://schemas.microsoft.com/office/word/2006/wordml" xmlns:wps="http://schemas.microsoft.com/office/word/2010/wordprocessingShape" mc:Ignorable="w14 w15 w16se w16cid w16 w16cex w16sdtdh w16sdtfl w16du wp14">
+<w:numbering xmlns:wpc="http://schemas.microsoft.com/office/word/2010/wordprocessingCanvas" xmlns:cx="http://schemas.microsoft.com/office/drawing/2014/chartex" xmlns:cx1="http://schemas.microsoft.com/office/drawing/2015/9/8/chartex" xmlns:cx2="http://schemas.microsoft.com/office/drawing/2015/10/21/chartex" xmlns:cx3="http://schemas.microsoft.com/office/drawing/2016/5/9/chartex" xmlns:cx4="http://schemas.microsoft.com/office/drawing/2016/5/10/chartex" xmlns:cx5="http://schemas.microsoft.com/office/drawing/2016/5/11/chartex" xmlns:cx6="http://schemas.microsoft.com/office/drawing/2016/5/12/chartex" xmlns:cx7="http://schemas.microsoft.com/office/drawing/2016/5/13/chartex" xmlns:cx8="http://schemas.microsoft.com/office/drawing/2016/5/14/chartex" xmlns:mc="http://schemas.openxmlformats.org/markup-compatibility/2006" xmlns:aink="http://schemas.microsoft.com/office/drawing/2016/ink" xmlns:am3d="http://schemas.microsoft.com/office/drawing/2017/model3d" xmlns:o="urn:schemas-microsoft-com:office:office" xmlns:r="http://schemas.openxmlformats.org/officeDocument/2006/relationships" xmlns:m="http://schemas.openxmlformats.org/officeDocument/2006/math" xmlns:v="urn:schemas-microsoft-com:vml" xmlns:wp14="http://schemas.microsoft.com/office/word/2010/wordprocessingDrawing" xmlns:wp="http://schemas.openxmlformats.org/drawingml/2006/wordprocessingDrawing" xmlns:w10="urn:schemas-microsoft-com:office:word" xmlns:w="http://schemas.openxmlformats.org/wordprocessingml/2006/main" xmlns:w14="http://schemas.microsoft.com/office/word/2010/wordml" xmlns:w15="http://schemas.microsoft.com/office/word/2012/wordml" xmlns:w16cex="http://schemas.microsoft.com/office/word/2018/wordml/cex" xmlns:w16cid="http://schemas.microsoft.com/office/word/2016/wordml/cid" xmlns:w16="http://schemas.microsoft.com/office/word/2018/wordml" xmlns:w16sdtdh="http://schemas.microsoft.com/office/word/2020/wordml/sdtdatahash" xmlns:w16se="http://schemas.microsoft.com/office/word/2015/wordml/symex" xmlns:wpg="http://schemas.microsoft.com/office/word/2010/wordprocessingGroup" xmlns:wpi="http://schemas.microsoft.com/office/word/2010/wordprocessingInk" xmlns:wne="http://schemas.microsoft.com/office/word/2006/wordml" xmlns:wps="http://schemas.microsoft.com/office/word/2010/wordprocessingShape" mc:Ignorable="w14 w15 w16se w16cid w16 w16cex w16sdtdh wp14">
   <w:abstractNum w:abstractNumId="0" w15:restartNumberingAfterBreak="0">
     <w:nsid w:val="4B5E1A49"/>
     <w:multiLevelType w:val="hybridMultilevel"/>
@@ -7438,14 +7459,14 @@
       </w:rPr>
     </w:lvl>
   </w:abstractNum>
-  <w:num w:numId="1" w16cid:durableId="1394741572">
+  <w:num w:numId="1">
     <w:abstractNumId w:val="0"/>
   </w:num>
 </w:numbering>
 </file>
 
 <file path=word/styles.xml><?xml version="1.0" encoding="utf-8"?>
-<w:styles xmlns:mc="http://schemas.openxmlformats.org/markup-compatibility/2006" xmlns:r="http://schemas.openxmlformats.org/officeDocument/2006/relationships" xmlns:w="http://schemas.openxmlformats.org/wordprocessingml/2006/main" xmlns:w14="http://schemas.microsoft.com/office/word/2010/wordml" xmlns:w15="http://schemas.microsoft.com/office/word/2012/wordml" xmlns:w16cex="http://schemas.microsoft.com/office/word/2018/wordml/cex" xmlns:w16cid="http://schemas.microsoft.com/office/word/2016/wordml/cid" xmlns:w16="http://schemas.microsoft.com/office/word/2018/wordml" xmlns:w16du="http://schemas.microsoft.com/office/word/2023/wordml/word16du" xmlns:w16sdtdh="http://schemas.microsoft.com/office/word/2020/wordml/sdtdatahash" xmlns:w16sdtfl="http://schemas.microsoft.com/office/word/2024/wordml/sdtformatlock" xmlns:w16se="http://schemas.microsoft.com/office/word/2015/wordml/symex" mc:Ignorable="w14 w15 w16se w16cid w16 w16cex w16sdtdh w16sdtfl w16du">
+<w:styles xmlns:mc="http://schemas.openxmlformats.org/markup-compatibility/2006" xmlns:r="http://schemas.openxmlformats.org/officeDocument/2006/relationships" xmlns:w="http://schemas.openxmlformats.org/wordprocessingml/2006/main" xmlns:w14="http://schemas.microsoft.com/office/word/2010/wordml" xmlns:w15="http://schemas.microsoft.com/office/word/2012/wordml" xmlns:w16cex="http://schemas.microsoft.com/office/word/2018/wordml/cex" xmlns:w16cid="http://schemas.microsoft.com/office/word/2016/wordml/cid" xmlns:w16="http://schemas.microsoft.com/office/word/2018/wordml" xmlns:w16sdtdh="http://schemas.microsoft.com/office/word/2020/wordml/sdtdatahash" xmlns:w16se="http://schemas.microsoft.com/office/word/2015/wordml/symex" mc:Ignorable="w14 w15 w16se w16cid w16 w16cex w16sdtdh">
   <w:docDefaults>
     <w:rPrDefault>
       <w:rPr>

</xml_diff>